<commit_message>
work on connection doc
</commit_message>
<xml_diff>
--- a/docs/Connecting to Featherweight TCP Sockets.docx
+++ b/docs/Connecting to Featherweight TCP Sockets.docx
@@ -26,7 +26,11 @@
         <w:t>Message Structure</w:t>
       </w:r>
     </w:p>
-    <w:p/>
+    <w:p>
+      <w:r>
+        <w:t>Messages are structured using the following table. This structure is generic so that each application can decide what header strings to use and how the body is formatted. All other fields are controlled by FTW.</w:t>
+      </w:r>
+    </w:p>
     <w:tbl>
       <w:tblPr>
         <w:tblStyle w:val="GridTable4-Accent1"/>
@@ -44,6 +48,8 @@
       <w:tr>
         <w:trPr>
           <w:cnfStyle w:val="100000000000" w:firstRow="1" w:lastRow="0" w:firstColumn="0" w:lastColumn="0" w:oddVBand="0" w:evenVBand="0" w:oddHBand="0" w:evenHBand="0" w:firstRowFirstColumn="0" w:firstRowLastColumn="0" w:lastRowFirstColumn="0" w:lastRowLastColumn="0"/>
+          <w:cantSplit/>
+          <w:tblHeader/>
         </w:trPr>
         <w:tc>
           <w:tcPr>
@@ -125,6 +131,7 @@
       <w:tr>
         <w:trPr>
           <w:cnfStyle w:val="000000100000" w:firstRow="0" w:lastRow="0" w:firstColumn="0" w:lastColumn="0" w:oddVBand="0" w:evenVBand="0" w:oddHBand="1" w:evenHBand="0" w:firstRowFirstColumn="0" w:firstRowLastColumn="0" w:lastRowFirstColumn="0" w:lastRowLastColumn="0"/>
+          <w:cantSplit/>
         </w:trPr>
         <w:tc>
           <w:tcPr>
@@ -218,6 +225,9 @@
         </w:tc>
       </w:tr>
       <w:tr>
+        <w:trPr>
+          <w:cantSplit/>
+        </w:trPr>
         <w:tc>
           <w:tcPr>
             <w:cnfStyle w:val="001000000000" w:firstRow="0" w:lastRow="0" w:firstColumn="1" w:lastColumn="0" w:oddVBand="0" w:evenVBand="0" w:oddHBand="0" w:evenHBand="0" w:firstRowFirstColumn="0" w:firstRowLastColumn="0" w:lastRowFirstColumn="0" w:lastRowLastColumn="0"/>
@@ -304,11 +314,13 @@
       <w:tr>
         <w:trPr>
           <w:cnfStyle w:val="000000100000" w:firstRow="0" w:lastRow="0" w:firstColumn="0" w:lastColumn="0" w:oddVBand="0" w:evenVBand="0" w:oddHBand="1" w:evenHBand="0" w:firstRowFirstColumn="0" w:firstRowLastColumn="0" w:lastRowFirstColumn="0" w:lastRowLastColumn="0"/>
+          <w:cantSplit/>
         </w:trPr>
         <w:tc>
           <w:tcPr>
             <w:cnfStyle w:val="001000000000" w:firstRow="0" w:lastRow="0" w:firstColumn="1" w:lastColumn="0" w:oddVBand="0" w:evenVBand="0" w:oddHBand="0" w:evenHBand="0" w:firstRowFirstColumn="0" w:firstRowLastColumn="0" w:lastRowFirstColumn="0" w:lastRowLastColumn="0"/>
             <w:tcW w:w="0" w:type="auto"/>
+            <w:shd w:val="clear" w:color="auto" w:fill="FFE599" w:themeFill="accent4" w:themeFillTint="66"/>
           </w:tcPr>
           <w:p>
             <w:r>
@@ -319,6 +331,7 @@
         <w:tc>
           <w:tcPr>
             <w:tcW w:w="0" w:type="auto"/>
+            <w:shd w:val="clear" w:color="auto" w:fill="FFE599" w:themeFill="accent4" w:themeFillTint="66"/>
           </w:tcPr>
           <w:p>
             <w:pPr>
@@ -332,6 +345,7 @@
         <w:tc>
           <w:tcPr>
             <w:tcW w:w="0" w:type="auto"/>
+            <w:shd w:val="clear" w:color="auto" w:fill="FFE599" w:themeFill="accent4" w:themeFillTint="66"/>
           </w:tcPr>
           <w:p>
             <w:pPr>
@@ -345,6 +359,7 @@
         <w:tc>
           <w:tcPr>
             <w:tcW w:w="0" w:type="auto"/>
+            <w:shd w:val="clear" w:color="auto" w:fill="FFE599" w:themeFill="accent4" w:themeFillTint="66"/>
           </w:tcPr>
           <w:p>
             <w:pPr>
@@ -358,6 +373,7 @@
         <w:tc>
           <w:tcPr>
             <w:tcW w:w="0" w:type="auto"/>
+            <w:shd w:val="clear" w:color="auto" w:fill="FFE599" w:themeFill="accent4" w:themeFillTint="66"/>
           </w:tcPr>
           <w:p>
             <w:pPr>
@@ -371,6 +387,7 @@
         <w:tc>
           <w:tcPr>
             <w:tcW w:w="0" w:type="auto"/>
+            <w:shd w:val="clear" w:color="auto" w:fill="FFE599" w:themeFill="accent4" w:themeFillTint="66"/>
           </w:tcPr>
           <w:p>
             <w:pPr>
@@ -389,6 +406,9 @@
         </w:tc>
       </w:tr>
       <w:tr>
+        <w:trPr>
+          <w:cantSplit/>
+        </w:trPr>
         <w:tc>
           <w:tcPr>
             <w:cnfStyle w:val="001000000000" w:firstRow="0" w:lastRow="0" w:firstColumn="1" w:lastColumn="0" w:oddVBand="0" w:evenVBand="0" w:oddHBand="0" w:evenHBand="0" w:firstRowFirstColumn="0" w:firstRowLastColumn="0" w:lastRowFirstColumn="0" w:lastRowLastColumn="0"/>
@@ -487,11 +507,13 @@
       <w:tr>
         <w:trPr>
           <w:cnfStyle w:val="000000100000" w:firstRow="0" w:lastRow="0" w:firstColumn="0" w:lastColumn="0" w:oddVBand="0" w:evenVBand="0" w:oddHBand="1" w:evenHBand="0" w:firstRowFirstColumn="0" w:firstRowLastColumn="0" w:lastRowFirstColumn="0" w:lastRowLastColumn="0"/>
+          <w:cantSplit/>
         </w:trPr>
         <w:tc>
           <w:tcPr>
             <w:cnfStyle w:val="001000000000" w:firstRow="0" w:lastRow="0" w:firstColumn="1" w:lastColumn="0" w:oddVBand="0" w:evenVBand="0" w:oddHBand="0" w:evenHBand="0" w:firstRowFirstColumn="0" w:firstRowLastColumn="0" w:lastRowFirstColumn="0" w:lastRowLastColumn="0"/>
             <w:tcW w:w="0" w:type="auto"/>
+            <w:shd w:val="clear" w:color="auto" w:fill="FFE599" w:themeFill="accent4" w:themeFillTint="66"/>
           </w:tcPr>
           <w:p>
             <w:r>
@@ -505,6 +527,7 @@
         <w:tc>
           <w:tcPr>
             <w:tcW w:w="0" w:type="auto"/>
+            <w:shd w:val="clear" w:color="auto" w:fill="FFE599" w:themeFill="accent4" w:themeFillTint="66"/>
           </w:tcPr>
           <w:p>
             <w:pPr>
@@ -518,6 +541,7 @@
         <w:tc>
           <w:tcPr>
             <w:tcW w:w="0" w:type="auto"/>
+            <w:shd w:val="clear" w:color="auto" w:fill="FFE599" w:themeFill="accent4" w:themeFillTint="66"/>
           </w:tcPr>
           <w:p>
             <w:pPr>
@@ -531,6 +555,7 @@
         <w:tc>
           <w:tcPr>
             <w:tcW w:w="0" w:type="auto"/>
+            <w:shd w:val="clear" w:color="auto" w:fill="FFE599" w:themeFill="accent4" w:themeFillTint="66"/>
           </w:tcPr>
           <w:p>
             <w:pPr>
@@ -544,6 +569,7 @@
         <w:tc>
           <w:tcPr>
             <w:tcW w:w="0" w:type="auto"/>
+            <w:shd w:val="clear" w:color="auto" w:fill="FFE599" w:themeFill="accent4" w:themeFillTint="66"/>
           </w:tcPr>
           <w:p>
             <w:pPr>
@@ -557,6 +583,7 @@
         <w:tc>
           <w:tcPr>
             <w:tcW w:w="0" w:type="auto"/>
+            <w:shd w:val="clear" w:color="auto" w:fill="FFE599" w:themeFill="accent4" w:themeFillTint="66"/>
           </w:tcPr>
           <w:p>
             <w:pPr>
@@ -575,6 +602,9 @@
         </w:tc>
       </w:tr>
       <w:tr>
+        <w:trPr>
+          <w:cantSplit/>
+        </w:trPr>
         <w:tc>
           <w:tcPr>
             <w:cnfStyle w:val="001000000000" w:firstRow="0" w:lastRow="0" w:firstColumn="1" w:lastColumn="0" w:oddVBand="0" w:evenVBand="0" w:oddHBand="0" w:evenHBand="0" w:firstRowFirstColumn="0" w:firstRowLastColumn="0" w:lastRowFirstColumn="0" w:lastRowLastColumn="0"/>
@@ -673,6 +703,7 @@
       <w:tr>
         <w:trPr>
           <w:cnfStyle w:val="000000100000" w:firstRow="0" w:lastRow="0" w:firstColumn="0" w:lastColumn="0" w:oddVBand="0" w:evenVBand="0" w:oddHBand="1" w:evenHBand="0" w:firstRowFirstColumn="0" w:firstRowLastColumn="0" w:lastRowFirstColumn="0" w:lastRowLastColumn="0"/>
+          <w:cantSplit/>
         </w:trPr>
         <w:tc>
           <w:tcPr>
@@ -761,6 +792,9 @@
         </w:tc>
       </w:tr>
       <w:tr>
+        <w:trPr>
+          <w:cantSplit/>
+        </w:trPr>
         <w:tc>
           <w:tcPr>
             <w:cnfStyle w:val="001000000000" w:firstRow="0" w:lastRow="0" w:firstColumn="1" w:lastColumn="0" w:oddVBand="0" w:evenVBand="0" w:oddHBand="0" w:evenHBand="0" w:firstRowFirstColumn="0" w:firstRowLastColumn="0" w:lastRowFirstColumn="0" w:lastRowLastColumn="0"/>
@@ -859,6 +893,7 @@
       <w:tr>
         <w:trPr>
           <w:cnfStyle w:val="000000100000" w:firstRow="0" w:lastRow="0" w:firstColumn="0" w:lastColumn="0" w:oddVBand="0" w:evenVBand="0" w:oddHBand="1" w:evenHBand="0" w:firstRowFirstColumn="0" w:firstRowLastColumn="0" w:lastRowFirstColumn="0" w:lastRowLastColumn="0"/>
+          <w:cantSplit/>
         </w:trPr>
         <w:tc>
           <w:tcPr>
@@ -947,6 +982,9 @@
         </w:tc>
       </w:tr>
       <w:tr>
+        <w:trPr>
+          <w:cantSplit/>
+        </w:trPr>
         <w:tc>
           <w:tcPr>
             <w:cnfStyle w:val="001000000000" w:firstRow="0" w:lastRow="0" w:firstColumn="1" w:lastColumn="0" w:oddVBand="0" w:evenVBand="0" w:oddHBand="0" w:evenHBand="0" w:firstRowFirstColumn="0" w:firstRowLastColumn="0" w:lastRowFirstColumn="0" w:lastRowLastColumn="0"/>
@@ -1041,6 +1079,7 @@
       <w:tr>
         <w:trPr>
           <w:cnfStyle w:val="000000100000" w:firstRow="0" w:lastRow="0" w:firstColumn="0" w:lastColumn="0" w:oddVBand="0" w:evenVBand="0" w:oddHBand="1" w:evenHBand="0" w:firstRowFirstColumn="0" w:firstRowLastColumn="0" w:lastRowFirstColumn="0" w:lastRowLastColumn="0"/>
+          <w:cantSplit/>
         </w:trPr>
         <w:tc>
           <w:tcPr>
@@ -1128,20 +1167,15 @@
               <w:rPr>
                 <w:rFonts w:ascii="Consolas" w:hAnsi="Consolas"/>
               </w:rPr>
-              <w:t xml:space="preserve">FFFF </w:t>
-            </w:r>
-            <w:proofErr w:type="spellStart"/>
-            <w:r>
-              <w:rPr>
-                <w:rFonts w:ascii="Consolas" w:hAnsi="Consolas"/>
-              </w:rPr>
-              <w:t>FFFF</w:t>
-            </w:r>
-            <w:proofErr w:type="spellEnd"/>
+              <w:t>FFFF FFFF</w:t>
+            </w:r>
           </w:p>
         </w:tc>
       </w:tr>
       <w:tr>
+        <w:trPr>
+          <w:cantSplit/>
+        </w:trPr>
         <w:tc>
           <w:tcPr>
             <w:cnfStyle w:val="001000000000" w:firstRow="0" w:lastRow="0" w:firstColumn="1" w:lastColumn="0" w:oddVBand="0" w:evenVBand="0" w:oddHBand="0" w:evenHBand="0" w:firstRowFirstColumn="0" w:firstRowLastColumn="0" w:lastRowFirstColumn="0" w:lastRowLastColumn="0"/>
@@ -1240,6 +1274,7 @@
       <w:tr>
         <w:trPr>
           <w:cnfStyle w:val="000000100000" w:firstRow="0" w:lastRow="0" w:firstColumn="0" w:lastColumn="0" w:oddVBand="0" w:evenVBand="0" w:oddHBand="1" w:evenHBand="0" w:firstRowFirstColumn="0" w:firstRowLastColumn="0" w:lastRowFirstColumn="0" w:lastRowLastColumn="0"/>
+          <w:cantSplit/>
         </w:trPr>
         <w:tc>
           <w:tcPr>
@@ -1313,6 +1348,7 @@
           </w:tcPr>
           <w:p>
             <w:pPr>
+              <w:keepNext/>
               <w:cnfStyle w:val="000000100000" w:firstRow="0" w:lastRow="0" w:firstColumn="0" w:lastColumn="0" w:oddVBand="0" w:evenVBand="0" w:oddHBand="1" w:evenHBand="0" w:firstRowFirstColumn="0" w:firstRowLastColumn="0" w:lastRowFirstColumn="0" w:lastRowLastColumn="0"/>
               <w:rPr>
                 <w:rFonts w:ascii="Consolas" w:hAnsi="Consolas"/>
@@ -1328,7 +1364,38 @@
         </w:tc>
       </w:tr>
     </w:tbl>
-    <w:p/>
+    <w:p>
+      <w:pPr>
+        <w:pStyle w:val="Caption"/>
+        <w:jc w:val="center"/>
+      </w:pPr>
+      <w:bookmarkStart w:id="0" w:name="_Ref526249635"/>
+      <w:r>
+        <w:t xml:space="preserve">Table </w:t>
+      </w:r>
+      <w:r>
+        <w:fldChar w:fldCharType="begin"/>
+      </w:r>
+      <w:r>
+        <w:instrText xml:space="preserve"> SEQ Table \* ARABIC </w:instrText>
+      </w:r>
+      <w:r>
+        <w:fldChar w:fldCharType="separate"/>
+      </w:r>
+      <w:r>
+        <w:rPr>
+          <w:noProof/>
+        </w:rPr>
+        <w:t>1</w:t>
+      </w:r>
+      <w:r>
+        <w:fldChar w:fldCharType="end"/>
+      </w:r>
+      <w:bookmarkEnd w:id="0"/>
+      <w:r>
+        <w:t xml:space="preserve"> – Message Structure</w:t>
+      </w:r>
+    </w:p>
     <w:p>
       <w:r>
         <w:lastRenderedPageBreak/>
@@ -1367,60 +1434,315 @@
         <w:t>Request Reply</w:t>
       </w:r>
       <w:r>
-        <w:t xml:space="preserve"> (</w:t>
-      </w:r>
-      <w:proofErr w:type="spellStart"/>
-      <w:r>
-        <w:t>ReqRep</w:t>
-      </w:r>
-      <w:proofErr w:type="spellEnd"/>
-      <w:r>
-        <w:t>)</w:t>
+        <w:t xml:space="preserve"> (ReqRep)</w:t>
+      </w:r>
+    </w:p>
+    <w:p>
+      <w:r>
+        <w:t>Request reply is a N:1 scalability protocol that can be used to send lossless messages from a request socket to a reply socket with an expected one-time reply from the reply socket.</w:t>
+      </w:r>
+    </w:p>
+    <w:p>
+      <w:r>
+        <w:t>Each request sent expects one reply. Each reply is specific to each request</w:t>
+      </w:r>
+      <w:r>
+        <w:t>.</w:t>
+      </w:r>
+    </w:p>
+    <w:p>
+      <w:pPr>
+        <w:pStyle w:val="Heading2"/>
+      </w:pPr>
+      <w:r>
+        <w:t>Connecting/Receiving</w:t>
+      </w:r>
+    </w:p>
+    <w:p>
+      <w:pPr>
+        <w:pStyle w:val="ListParagraph"/>
+        <w:numPr>
+          <w:ilvl w:val="0"/>
+          <w:numId w:val="3"/>
+        </w:numPr>
+      </w:pPr>
+      <w:r>
+        <w:t>Open a connection to the TCP listener at the desired IP and port</w:t>
+      </w:r>
+    </w:p>
+    <w:p>
+      <w:pPr>
+        <w:pStyle w:val="ListParagraph"/>
+        <w:numPr>
+          <w:ilvl w:val="0"/>
+          <w:numId w:val="3"/>
+        </w:numPr>
+      </w:pPr>
+      <w:r>
+        <w:t>Repeat as long as messages need to be sent</w:t>
+      </w:r>
+    </w:p>
+    <w:p>
+      <w:pPr>
+        <w:pStyle w:val="ListParagraph"/>
+        <w:numPr>
+          <w:ilvl w:val="1"/>
+          <w:numId w:val="3"/>
+        </w:numPr>
+      </w:pPr>
+      <w:r>
+        <w:t xml:space="preserve">Encode a message using </w:t>
+      </w:r>
+      <w:r>
+        <w:fldChar w:fldCharType="begin"/>
+      </w:r>
+      <w:r>
+        <w:instrText xml:space="preserve"> REF _Ref526249635 \h </w:instrText>
+      </w:r>
+      <w:r>
+        <w:fldChar w:fldCharType="separate"/>
+      </w:r>
+      <w:r>
+        <w:t xml:space="preserve">Table </w:t>
+      </w:r>
+      <w:r>
+        <w:rPr>
+          <w:noProof/>
+        </w:rPr>
+        <w:t>1</w:t>
+      </w:r>
+      <w:r>
+        <w:fldChar w:fldCharType="end"/>
+      </w:r>
+    </w:p>
+    <w:p>
+      <w:pPr>
+        <w:pStyle w:val="ListParagraph"/>
+        <w:numPr>
+          <w:ilvl w:val="1"/>
+          <w:numId w:val="3"/>
+        </w:numPr>
+      </w:pPr>
+      <w:r>
+        <w:t>Send the message to the TCP endpoint</w:t>
+      </w:r>
+    </w:p>
+    <w:p>
+      <w:pPr>
+        <w:pStyle w:val="ListParagraph"/>
+        <w:numPr>
+          <w:ilvl w:val="1"/>
+          <w:numId w:val="3"/>
+        </w:numPr>
+      </w:pPr>
+      <w:r>
+        <w:t>Wait for 8 bytes to be received</w:t>
+      </w:r>
+    </w:p>
+    <w:p>
+      <w:pPr>
+        <w:pStyle w:val="ListParagraph"/>
+        <w:numPr>
+          <w:ilvl w:val="1"/>
+          <w:numId w:val="3"/>
+        </w:numPr>
+      </w:pPr>
+      <w:r>
+        <w:t>Read the rest of the message from the TCP buffer based on the received message length</w:t>
+      </w:r>
+    </w:p>
+    <w:p>
+      <w:pPr>
+        <w:pStyle w:val="ListParagraph"/>
+        <w:numPr>
+          <w:ilvl w:val="1"/>
+          <w:numId w:val="3"/>
+        </w:numPr>
+      </w:pPr>
+      <w:r>
+        <w:t xml:space="preserve">Decode the </w:t>
+      </w:r>
+      <w:r>
+        <w:t>reply</w:t>
+      </w:r>
+      <w:bookmarkStart w:id="1" w:name="_GoBack"/>
+      <w:bookmarkEnd w:id="1"/>
+      <w:r>
+        <w:t xml:space="preserve"> based on </w:t>
+      </w:r>
+      <w:r>
+        <w:fldChar w:fldCharType="begin"/>
+      </w:r>
+      <w:r>
+        <w:instrText xml:space="preserve"> REF _Ref526249635 \h </w:instrText>
+      </w:r>
+      <w:r>
+        <w:fldChar w:fldCharType="separate"/>
+      </w:r>
+      <w:r>
+        <w:t xml:space="preserve">Table </w:t>
+      </w:r>
+      <w:r>
+        <w:rPr>
+          <w:noProof/>
+        </w:rPr>
+        <w:t>1</w:t>
+      </w:r>
+      <w:r>
+        <w:fldChar w:fldCharType="end"/>
+      </w:r>
+      <w:r>
+        <w:t xml:space="preserve"> and handle the message</w:t>
+      </w:r>
+    </w:p>
+    <w:p>
+      <w:pPr>
+        <w:pStyle w:val="ListParagraph"/>
+        <w:numPr>
+          <w:ilvl w:val="0"/>
+          <w:numId w:val="3"/>
+        </w:numPr>
+      </w:pPr>
+      <w:r>
+        <w:t>Close the connection</w:t>
+      </w:r>
+    </w:p>
+    <w:p>
+      <w:pPr>
+        <w:pStyle w:val="Heading1"/>
+      </w:pPr>
+      <w:r>
+        <w:t>Subscriptions</w:t>
+      </w:r>
+      <w:r>
+        <w:t xml:space="preserve"> (PubSub)</w:t>
+      </w:r>
+    </w:p>
+    <w:p>
+      <w:r>
+        <w:t>Subscribers can connect to a publisher socket to listen for one-way, lossy messages coming from a publisher process. PubSub is a 1:N scalability protocol.</w:t>
+      </w:r>
+    </w:p>
+    <w:p>
+      <w:pPr>
+        <w:pStyle w:val="Heading2"/>
+      </w:pPr>
+      <w:r>
+        <w:t>Connecting</w:t>
+      </w:r>
+      <w:r>
+        <w:t>/Receiving</w:t>
+      </w:r>
+    </w:p>
+    <w:p>
+      <w:pPr>
+        <w:pStyle w:val="ListParagraph"/>
+        <w:numPr>
+          <w:ilvl w:val="0"/>
+          <w:numId w:val="3"/>
+        </w:numPr>
+      </w:pPr>
+      <w:r>
+        <w:t>Open a connection</w:t>
+      </w:r>
+      <w:r>
+        <w:t xml:space="preserve"> to the TCP listener at the desired IP and port</w:t>
+      </w:r>
+    </w:p>
+    <w:p>
+      <w:pPr>
+        <w:pStyle w:val="ListParagraph"/>
+        <w:numPr>
+          <w:ilvl w:val="0"/>
+          <w:numId w:val="3"/>
+        </w:numPr>
+      </w:pPr>
+      <w:r>
+        <w:t>Loop until done listening</w:t>
+      </w:r>
+    </w:p>
+    <w:p>
+      <w:pPr>
+        <w:pStyle w:val="ListParagraph"/>
+        <w:numPr>
+          <w:ilvl w:val="1"/>
+          <w:numId w:val="3"/>
+        </w:numPr>
+      </w:pPr>
+      <w:r>
+        <w:t>Wait for 8 bytes to be received</w:t>
+      </w:r>
+    </w:p>
+    <w:p>
+      <w:pPr>
+        <w:pStyle w:val="ListParagraph"/>
+        <w:numPr>
+          <w:ilvl w:val="1"/>
+          <w:numId w:val="3"/>
+        </w:numPr>
+      </w:pPr>
+      <w:r>
+        <w:t>Read the rest of the message from the TCP buffer based on the received message length</w:t>
+      </w:r>
+    </w:p>
+    <w:p>
+      <w:pPr>
+        <w:pStyle w:val="ListParagraph"/>
+        <w:numPr>
+          <w:ilvl w:val="1"/>
+          <w:numId w:val="3"/>
+        </w:numPr>
+      </w:pPr>
+      <w:r>
+        <w:t xml:space="preserve">Decode </w:t>
+      </w:r>
+      <w:r>
+        <w:t>the message based on</w:t>
+      </w:r>
+      <w:r>
+        <w:t xml:space="preserve"> </w:t>
+      </w:r>
+      <w:r>
+        <w:fldChar w:fldCharType="begin"/>
+      </w:r>
+      <w:r>
+        <w:instrText xml:space="preserve"> REF _Ref526249635 \h </w:instrText>
+      </w:r>
+      <w:r>
+        <w:fldChar w:fldCharType="separate"/>
+      </w:r>
+      <w:r>
+        <w:t xml:space="preserve">Table </w:t>
+      </w:r>
+      <w:r>
+        <w:rPr>
+          <w:noProof/>
+        </w:rPr>
+        <w:t>1</w:t>
+      </w:r>
+      <w:r>
+        <w:fldChar w:fldCharType="end"/>
+      </w:r>
+      <w:r>
+        <w:t xml:space="preserve"> </w:t>
+      </w:r>
+      <w:r>
+        <w:t>and handle the message</w:t>
+      </w:r>
+    </w:p>
+    <w:p>
+      <w:pPr>
+        <w:pStyle w:val="ListParagraph"/>
+        <w:numPr>
+          <w:ilvl w:val="0"/>
+          <w:numId w:val="3"/>
+        </w:numPr>
+      </w:pPr>
+      <w:r>
+        <w:t>Close the connection</w:t>
       </w:r>
     </w:p>
     <w:p/>
-    <w:p>
-      <w:pPr>
-        <w:pStyle w:val="Heading1"/>
-      </w:pPr>
-      <w:r>
-        <w:t>Subscriptions</w:t>
-      </w:r>
-      <w:r>
-        <w:t xml:space="preserve"> (</w:t>
-      </w:r>
-      <w:proofErr w:type="spellStart"/>
-      <w:r>
-        <w:t>PubSub</w:t>
-      </w:r>
-      <w:proofErr w:type="spellEnd"/>
-      <w:r>
-        <w:t>)</w:t>
-      </w:r>
-    </w:p>
-    <w:p>
-      <w:r>
-        <w:t xml:space="preserve">Subscribers can connect to a publisher socket to listen for one-way, lossy messages coming from a publisher process. </w:t>
-      </w:r>
-      <w:proofErr w:type="spellStart"/>
-      <w:r>
-        <w:t>PubSub</w:t>
-      </w:r>
-      <w:proofErr w:type="spellEnd"/>
-      <w:r>
-        <w:t xml:space="preserve"> is a 1:N scalability protocol.</w:t>
-      </w:r>
-      <w:bookmarkStart w:id="0" w:name="_GoBack"/>
-      <w:bookmarkEnd w:id="0"/>
-    </w:p>
-    <w:p>
-      <w:pPr>
-        <w:pStyle w:val="Heading2"/>
-      </w:pPr>
-      <w:r>
-        <w:t>Connecting</w:t>
-      </w:r>
-    </w:p>
     <w:p/>
     <w:sectPr>
       <w:pgSz w:w="12240" w:h="15840"/>
@@ -1435,6 +1757,92 @@
 <file path=word/numbering.xml><?xml version="1.0" encoding="utf-8"?>
 <w:numbering xmlns:wpc="http://schemas.microsoft.com/office/word/2010/wordprocessingCanvas" xmlns:cx="http://schemas.microsoft.com/office/drawing/2014/chartex" xmlns:cx1="http://schemas.microsoft.com/office/drawing/2015/9/8/chartex" xmlns:cx2="http://schemas.microsoft.com/office/drawing/2015/10/21/chartex" xmlns:cx3="http://schemas.microsoft.com/office/drawing/2016/5/9/chartex" xmlns:cx4="http://schemas.microsoft.com/office/drawing/2016/5/10/chartex" xmlns:cx5="http://schemas.microsoft.com/office/drawing/2016/5/11/chartex" xmlns:cx6="http://schemas.microsoft.com/office/drawing/2016/5/12/chartex" xmlns:cx7="http://schemas.microsoft.com/office/drawing/2016/5/13/chartex" xmlns:cx8="http://schemas.microsoft.com/office/drawing/2016/5/14/chartex" xmlns:mc="http://schemas.openxmlformats.org/markup-compatibility/2006" xmlns:aink="http://schemas.microsoft.com/office/drawing/2016/ink" xmlns:am3d="http://schemas.microsoft.com/office/drawing/2017/model3d" xmlns:o="urn:schemas-microsoft-com:office:office" xmlns:r="http://schemas.openxmlformats.org/officeDocument/2006/relationships" xmlns:m="http://schemas.openxmlformats.org/officeDocument/2006/math" xmlns:v="urn:schemas-microsoft-com:vml" xmlns:wp14="http://schemas.microsoft.com/office/word/2010/wordprocessingDrawing" xmlns:wp="http://schemas.openxmlformats.org/drawingml/2006/wordprocessingDrawing" xmlns:w10="urn:schemas-microsoft-com:office:word" xmlns:w="http://schemas.openxmlformats.org/wordprocessingml/2006/main" xmlns:w14="http://schemas.microsoft.com/office/word/2010/wordml" xmlns:w15="http://schemas.microsoft.com/office/word/2012/wordml" xmlns:w16cid="http://schemas.microsoft.com/office/word/2016/wordml/cid" xmlns:w16se="http://schemas.microsoft.com/office/word/2015/wordml/symex" xmlns:wpg="http://schemas.microsoft.com/office/word/2010/wordprocessingGroup" xmlns:wpi="http://schemas.microsoft.com/office/word/2010/wordprocessingInk" xmlns:wne="http://schemas.microsoft.com/office/word/2006/wordml" xmlns:wps="http://schemas.microsoft.com/office/word/2010/wordprocessingShape" mc:Ignorable="w14 w15 w16se w16cid wp14">
   <w:abstractNum w:abstractNumId="0" w15:restartNumberingAfterBreak="0">
+    <w:nsid w:val="093C7380"/>
+    <w:multiLevelType w:val="hybridMultilevel"/>
+    <w:tmpl w:val="9F9EDC2E"/>
+    <w:lvl w:ilvl="0" w:tplc="0409000F">
+      <w:start w:val="1"/>
+      <w:numFmt w:val="decimal"/>
+      <w:lvlText w:val="%1."/>
+      <w:lvlJc w:val="left"/>
+      <w:pPr>
+        <w:ind w:left="720" w:hanging="360"/>
+      </w:pPr>
+    </w:lvl>
+    <w:lvl w:ilvl="1" w:tplc="04090019">
+      <w:start w:val="1"/>
+      <w:numFmt w:val="lowerLetter"/>
+      <w:lvlText w:val="%2."/>
+      <w:lvlJc w:val="left"/>
+      <w:pPr>
+        <w:ind w:left="1440" w:hanging="360"/>
+      </w:pPr>
+    </w:lvl>
+    <w:lvl w:ilvl="2" w:tplc="0409001B" w:tentative="1">
+      <w:start w:val="1"/>
+      <w:numFmt w:val="lowerRoman"/>
+      <w:lvlText w:val="%3."/>
+      <w:lvlJc w:val="right"/>
+      <w:pPr>
+        <w:ind w:left="2160" w:hanging="180"/>
+      </w:pPr>
+    </w:lvl>
+    <w:lvl w:ilvl="3" w:tplc="0409000F" w:tentative="1">
+      <w:start w:val="1"/>
+      <w:numFmt w:val="decimal"/>
+      <w:lvlText w:val="%4."/>
+      <w:lvlJc w:val="left"/>
+      <w:pPr>
+        <w:ind w:left="2880" w:hanging="360"/>
+      </w:pPr>
+    </w:lvl>
+    <w:lvl w:ilvl="4" w:tplc="04090019" w:tentative="1">
+      <w:start w:val="1"/>
+      <w:numFmt w:val="lowerLetter"/>
+      <w:lvlText w:val="%5."/>
+      <w:lvlJc w:val="left"/>
+      <w:pPr>
+        <w:ind w:left="3600" w:hanging="360"/>
+      </w:pPr>
+    </w:lvl>
+    <w:lvl w:ilvl="5" w:tplc="0409001B" w:tentative="1">
+      <w:start w:val="1"/>
+      <w:numFmt w:val="lowerRoman"/>
+      <w:lvlText w:val="%6."/>
+      <w:lvlJc w:val="right"/>
+      <w:pPr>
+        <w:ind w:left="4320" w:hanging="180"/>
+      </w:pPr>
+    </w:lvl>
+    <w:lvl w:ilvl="6" w:tplc="0409000F" w:tentative="1">
+      <w:start w:val="1"/>
+      <w:numFmt w:val="decimal"/>
+      <w:lvlText w:val="%7."/>
+      <w:lvlJc w:val="left"/>
+      <w:pPr>
+        <w:ind w:left="5040" w:hanging="360"/>
+      </w:pPr>
+    </w:lvl>
+    <w:lvl w:ilvl="7" w:tplc="04090019" w:tentative="1">
+      <w:start w:val="1"/>
+      <w:numFmt w:val="lowerLetter"/>
+      <w:lvlText w:val="%8."/>
+      <w:lvlJc w:val="left"/>
+      <w:pPr>
+        <w:ind w:left="5760" w:hanging="360"/>
+      </w:pPr>
+    </w:lvl>
+    <w:lvl w:ilvl="8" w:tplc="0409001B" w:tentative="1">
+      <w:start w:val="1"/>
+      <w:numFmt w:val="lowerRoman"/>
+      <w:lvlText w:val="%9."/>
+      <w:lvlJc w:val="right"/>
+      <w:pPr>
+        <w:ind w:left="6480" w:hanging="180"/>
+      </w:pPr>
+    </w:lvl>
+  </w:abstractNum>
+  <w:abstractNum w:abstractNumId="1" w15:restartNumberingAfterBreak="0">
     <w:nsid w:val="69622CF5"/>
     <w:multiLevelType w:val="hybridMultilevel"/>
     <w:tmpl w:val="BD38AAD0"/>
@@ -1547,7 +1955,7 @@
       </w:rPr>
     </w:lvl>
   </w:abstractNum>
-  <w:abstractNum w:abstractNumId="1" w15:restartNumberingAfterBreak="0">
+  <w:abstractNum w:abstractNumId="2" w15:restartNumberingAfterBreak="0">
     <w:nsid w:val="75C137FF"/>
     <w:multiLevelType w:val="multilevel"/>
     <w:tmpl w:val="04090025"/>
@@ -1643,9 +2051,12 @@
     </w:lvl>
   </w:abstractNum>
   <w:num w:numId="1">
+    <w:abstractNumId w:val="2"/>
+  </w:num>
+  <w:num w:numId="2">
     <w:abstractNumId w:val="1"/>
   </w:num>
-  <w:num w:numId="2">
+  <w:num w:numId="3">
     <w:abstractNumId w:val="0"/>
   </w:num>
 </w:numbering>
@@ -2606,6 +3017,25 @@
       <w:contextualSpacing/>
     </w:pPr>
   </w:style>
+  <w:style w:type="paragraph" w:styleId="Caption">
+    <w:name w:val="caption"/>
+    <w:basedOn w:val="Normal"/>
+    <w:next w:val="Normal"/>
+    <w:uiPriority w:val="35"/>
+    <w:unhideWhenUsed/>
+    <w:qFormat/>
+    <w:rsid w:val="00924452"/>
+    <w:pPr>
+      <w:spacing w:after="200" w:line="240" w:lineRule="auto"/>
+    </w:pPr>
+    <w:rPr>
+      <w:i/>
+      <w:iCs/>
+      <w:color w:val="44546A" w:themeColor="text2"/>
+      <w:sz w:val="18"/>
+      <w:szCs w:val="18"/>
+    </w:rPr>
+  </w:style>
 </w:styles>
 </file>
 
@@ -2902,4 +3332,16 @@
     </a:ext>
   </a:extLst>
 </a:theme>
+</file>
+
+<file path=customXml/item1.xml><?xml version="1.0" encoding="utf-8"?>
+<b:Sources xmlns:b="http://schemas.openxmlformats.org/officeDocument/2006/bibliography" xmlns="http://schemas.openxmlformats.org/officeDocument/2006/bibliography" SelectedStyle="\APASixthEditionOfficeOnline.xsl" StyleName="APA" Version="6"/>
+</file>
+
+<file path=customXml/itemProps1.xml><?xml version="1.0" encoding="utf-8"?>
+<ds:datastoreItem xmlns:ds="http://schemas.openxmlformats.org/officeDocument/2006/customXml" ds:itemID="{723916E0-D0E6-4481-867B-F453B8930CFE}">
+  <ds:schemaRefs>
+    <ds:schemaRef ds:uri="http://schemas.openxmlformats.org/officeDocument/2006/bibliography"/>
+  </ds:schemaRefs>
+</ds:datastoreItem>
 </file>
</xml_diff>